<commit_message>
WooHoo! Chapter 07 works!!
</commit_message>
<xml_diff>
--- a/Chapter07/Documentation/Chapter07-script.docx
+++ b/Chapter07/Documentation/Chapter07-script.docx
@@ -1,7 +1,65 @@
 
 <file path=word/document.xml><?xml version="1.0" encoding="utf-8"?>
-<w:document xmlns:wpc="http://schemas.microsoft.com/office/word/2010/wordprocessingCanvas" xmlns:mo="http://schemas.microsoft.com/office/mac/office/2008/main" xmlns:mc="http://schemas.openxmlformats.org/markup-compatibility/2006" xmlns:mv="urn:schemas-microsoft-com:mac:vml" xmlns:o="urn:schemas-microsoft-com:office:office" xmlns:r="http://schemas.openxmlformats.org/officeDocument/2006/relationships" xmlns:m="http://schemas.openxmlformats.org/officeDocument/2006/math" xmlns:v="urn:schemas-microsoft-com:vml" xmlns:wp14="http://schemas.microsoft.com/office/word/2010/wordprocessingDrawing" xmlns:wp="http://schemas.openxmlformats.org/drawingml/2006/wordprocessingDrawing" xmlns:w10="urn:schemas-microsoft-com:office:word" xmlns:w="http://schemas.openxmlformats.org/wordprocessingml/2006/main" xmlns:w14="http://schemas.microsoft.com/office/word/2010/wordml" xmlns:w15="http://schemas.microsoft.com/office/word/2012/wordml" xmlns:wpg="http://schemas.microsoft.com/office/word/2010/wordprocessingGroup" xmlns:wpi="http://schemas.microsoft.com/office/word/2010/wordprocessingInk" xmlns:wne="http://schemas.microsoft.com/office/word/2006/wordml" xmlns:wps="http://schemas.microsoft.com/office/word/2010/wordprocessingShape" mc:Ignorable="w14 w15 wp14">
+<w:document xmlns:wpc="http://schemas.microsoft.com/office/word/2010/wordprocessingCanvas" xmlns:cx="http://schemas.microsoft.com/office/drawing/2014/chartex" xmlns:cx1="http://schemas.microsoft.com/office/drawing/2015/9/8/chartex" xmlns:cx2="http://schemas.microsoft.com/office/drawing/2015/10/21/chartex" xmlns:cx3="http://schemas.microsoft.com/office/drawing/2016/5/9/chartex" xmlns:cx4="http://schemas.microsoft.com/office/drawing/2016/5/10/chartex" xmlns:cx5="http://schemas.microsoft.com/office/drawing/2016/5/11/chartex" xmlns:cx6="http://schemas.microsoft.com/office/drawing/2016/5/12/chartex" xmlns:cx7="http://schemas.microsoft.com/office/drawing/2016/5/13/chartex" xmlns:cx8="http://schemas.microsoft.com/office/drawing/2016/5/14/chartex" xmlns:mc="http://schemas.openxmlformats.org/markup-compatibility/2006" xmlns:aink="http://schemas.microsoft.com/office/drawing/2016/ink" xmlns:am3d="http://schemas.microsoft.com/office/drawing/2017/model3d" xmlns:o="urn:schemas-microsoft-com:office:office" xmlns:r="http://schemas.openxmlformats.org/officeDocument/2006/relationships" xmlns:m="http://schemas.openxmlformats.org/officeDocument/2006/math" xmlns:v="urn:schemas-microsoft-com:vml" xmlns:wp14="http://schemas.microsoft.com/office/word/2010/wordprocessingDrawing" xmlns:wp="http://schemas.openxmlformats.org/drawingml/2006/wordprocessingDrawing" xmlns:w10="urn:schemas-microsoft-com:office:word" xmlns:w="http://schemas.openxmlformats.org/wordprocessingml/2006/main" xmlns:w14="http://schemas.microsoft.com/office/word/2010/wordml" xmlns:w15="http://schemas.microsoft.com/office/word/2012/wordml" xmlns:w16cid="http://schemas.microsoft.com/office/word/2016/wordml/cid" xmlns:w16se="http://schemas.microsoft.com/office/word/2015/wordml/symex" xmlns:wpg="http://schemas.microsoft.com/office/word/2010/wordprocessingGroup" xmlns:wpi="http://schemas.microsoft.com/office/word/2010/wordprocessingInk" xmlns:wne="http://schemas.microsoft.com/office/word/2006/wordml" xmlns:wps="http://schemas.microsoft.com/office/word/2010/wordprocessingShape" mc:Ignorable="w14 w15 w16se w16cid wp14">
   <w:body>
+    <w:p>
+      <w:pPr>
+        <w:rPr>
+          <w:b/>
+          <w:bCs/>
+          <w:sz w:val="32"/>
+          <w:szCs w:val="32"/>
+        </w:rPr>
+      </w:pPr>
+      <w:bookmarkStart w:id="0" w:name="_Hlk509925570"/>
+      <w:r>
+        <w:rPr>
+          <w:b/>
+          <w:sz w:val="32"/>
+          <w:szCs w:val="32"/>
+        </w:rPr>
+        <w:t xml:space="preserve">Chapter 7: </w:t>
+      </w:r>
+      <w:r>
+        <w:rPr>
+          <w:b/>
+          <w:bCs/>
+          <w:sz w:val="32"/>
+          <w:szCs w:val="32"/>
+        </w:rPr>
+        <w:t xml:space="preserve">Authentication: sessions, users, </w:t>
+      </w:r>
+      <w:proofErr w:type="spellStart"/>
+      <w:r>
+        <w:rPr>
+          <w:b/>
+          <w:bCs/>
+          <w:sz w:val="32"/>
+          <w:szCs w:val="32"/>
+        </w:rPr>
+        <w:t>Cloudant</w:t>
+      </w:r>
+      <w:proofErr w:type="spellEnd"/>
+      <w:r>
+        <w:rPr>
+          <w:b/>
+          <w:bCs/>
+          <w:sz w:val="32"/>
+          <w:szCs w:val="32"/>
+        </w:rPr>
+        <w:t xml:space="preserve"> and HTTPS</w:t>
+      </w:r>
+    </w:p>
+    <w:p>
+      <w:pPr>
+        <w:rPr>
+          <w:b/>
+        </w:rPr>
+      </w:pPr>
+      <w:bookmarkStart w:id="1" w:name="_GoBack"/>
+      <w:bookmarkEnd w:id="0"/>
+      <w:bookmarkEnd w:id="1"/>
+    </w:p>
     <w:p>
       <w:pPr>
         <w:rPr>
@@ -16,160 +74,12 @@
       </w:r>
     </w:p>
     <w:p>
-      <w:bookmarkStart w:id="0" w:name="_GoBack"/>
       <w:r>
-        <w:t xml:space="preserve">Hi and welcome to the Zero to Cognitive Series. This tutorial is designed to introduce you to building cognitive applications using the IBM </w:t>
-      </w:r>
-      <w:proofErr w:type="spellStart"/>
-      <w:r>
-        <w:t>Bluemix</w:t>
-      </w:r>
-      <w:proofErr w:type="spellEnd"/>
-      <w:r>
-        <w:t xml:space="preserve"> Cloud. We will use the IBM Cognitive Solution Advisor as our foundation for this tutorial. This is Chapter </w:t>
+        <w:t>Hi and welcome to the Zero to Cognitive Series. This tutorial is designed to introduce you to building cognitive applications using the IBM Bluemix Cloud. We will use the IBM Cognitive Solution Advisor as our foundation for this tutorial.</w:t>
       </w:r>
     </w:p>
-    <w:bookmarkEnd w:id="0"/>
-    <w:p/>
-    <w:p>
-      <w:pPr>
-        <w:rPr>
-          <w:b/>
-        </w:rPr>
-      </w:pPr>
-      <w:r>
-        <w:rPr>
-          <w:b/>
-        </w:rPr>
-        <w:t>Page 2</w:t>
-      </w:r>
-    </w:p>
-    <w:p/>
-    <w:p>
-      <w:pPr>
-        <w:rPr>
-          <w:b/>
-        </w:rPr>
-      </w:pPr>
-      <w:r>
-        <w:rPr>
-          <w:b/>
-        </w:rPr>
-        <w:t>Page 3</w:t>
-      </w:r>
-    </w:p>
-    <w:p/>
-    <w:p>
-      <w:pPr>
-        <w:rPr>
-          <w:b/>
-        </w:rPr>
-      </w:pPr>
-      <w:r>
-        <w:rPr>
-          <w:b/>
-        </w:rPr>
-        <w:t>Page</w:t>
-      </w:r>
-      <w:r>
-        <w:rPr>
-          <w:b/>
-        </w:rPr>
-        <w:t xml:space="preserve"> 4</w:t>
-      </w:r>
-    </w:p>
-    <w:p/>
-    <w:p>
-      <w:r>
-        <w:rPr>
-          <w:b/>
-        </w:rPr>
-        <w:t xml:space="preserve">Page </w:t>
-      </w:r>
-      <w:r>
-        <w:rPr>
-          <w:b/>
-        </w:rPr>
-        <w:t>5</w:t>
-      </w:r>
-      <w:r>
-        <w:t xml:space="preserve"> </w:t>
-      </w:r>
-    </w:p>
-    <w:p/>
-    <w:p>
-      <w:pPr>
-        <w:rPr>
-          <w:b/>
-        </w:rPr>
-      </w:pPr>
-      <w:r>
-        <w:rPr>
-          <w:b/>
-        </w:rPr>
-        <w:t>Page 6</w:t>
-      </w:r>
-    </w:p>
-    <w:p/>
-    <w:p>
-      <w:pPr>
-        <w:rPr>
-          <w:b/>
-        </w:rPr>
-      </w:pPr>
-      <w:r>
-        <w:rPr>
-          <w:b/>
-        </w:rPr>
-        <w:t>Page 7</w:t>
-      </w:r>
-    </w:p>
-    <w:p/>
-    <w:p>
-      <w:pPr>
-        <w:rPr>
-          <w:b/>
-        </w:rPr>
-      </w:pPr>
-      <w:r>
-        <w:rPr>
-          <w:b/>
-        </w:rPr>
-        <w:t>Page 8</w:t>
-      </w:r>
-    </w:p>
-    <w:p/>
-    <w:p>
-      <w:pPr>
-        <w:rPr>
-          <w:b/>
-        </w:rPr>
-      </w:pPr>
-      <w:r>
-        <w:rPr>
-          <w:b/>
-        </w:rPr>
-        <w:t>Page 9</w:t>
-      </w:r>
-    </w:p>
-    <w:p/>
-    <w:p>
-      <w:pPr>
-        <w:rPr>
-          <w:b/>
-        </w:rPr>
-      </w:pPr>
-      <w:r>
-        <w:rPr>
-          <w:b/>
-        </w:rPr>
-        <w:t>Page 10</w:t>
-      </w:r>
-    </w:p>
-    <w:p/>
-    <w:p/>
     <w:sectPr>
-      <w:pgSz w:w="12240" w:h="15840"/>
+      <w:pgSz w:w="11906" w:h="16838" w:code="9"/>
       <w:pgMar w:top="1440" w:right="1440" w:bottom="1440" w:left="1440" w:header="720" w:footer="720" w:gutter="0"/>
       <w:cols w:space="720"/>
       <w:docGrid w:linePitch="360"/>
@@ -179,8 +89,8 @@
 </file>
 
 <file path=word/numbering.xml><?xml version="1.0" encoding="utf-8"?>
-<w:numbering xmlns:wpc="http://schemas.microsoft.com/office/word/2010/wordprocessingCanvas" xmlns:mo="http://schemas.microsoft.com/office/mac/office/2008/main" xmlns:mc="http://schemas.openxmlformats.org/markup-compatibility/2006" xmlns:mv="urn:schemas-microsoft-com:mac:vml" xmlns:o="urn:schemas-microsoft-com:office:office" xmlns:r="http://schemas.openxmlformats.org/officeDocument/2006/relationships" xmlns:m="http://schemas.openxmlformats.org/officeDocument/2006/math" xmlns:v="urn:schemas-microsoft-com:vml" xmlns:wp14="http://schemas.microsoft.com/office/word/2010/wordprocessingDrawing" xmlns:wp="http://schemas.openxmlformats.org/drawingml/2006/wordprocessingDrawing" xmlns:w10="urn:schemas-microsoft-com:office:word" xmlns:w="http://schemas.openxmlformats.org/wordprocessingml/2006/main" xmlns:w14="http://schemas.microsoft.com/office/word/2010/wordml" xmlns:w15="http://schemas.microsoft.com/office/word/2012/wordml" xmlns:wpg="http://schemas.microsoft.com/office/word/2010/wordprocessingGroup" xmlns:wpi="http://schemas.microsoft.com/office/word/2010/wordprocessingInk" xmlns:wne="http://schemas.microsoft.com/office/word/2006/wordml" xmlns:wps="http://schemas.microsoft.com/office/word/2010/wordprocessingShape" mc:Ignorable="w14 w15 wp14">
-  <w:abstractNum w:abstractNumId="0">
+<w:numbering xmlns:wpc="http://schemas.microsoft.com/office/word/2010/wordprocessingCanvas" xmlns:cx="http://schemas.microsoft.com/office/drawing/2014/chartex" xmlns:cx1="http://schemas.microsoft.com/office/drawing/2015/9/8/chartex" xmlns:cx2="http://schemas.microsoft.com/office/drawing/2015/10/21/chartex" xmlns:cx3="http://schemas.microsoft.com/office/drawing/2016/5/9/chartex" xmlns:cx4="http://schemas.microsoft.com/office/drawing/2016/5/10/chartex" xmlns:cx5="http://schemas.microsoft.com/office/drawing/2016/5/11/chartex" xmlns:cx6="http://schemas.microsoft.com/office/drawing/2016/5/12/chartex" xmlns:cx7="http://schemas.microsoft.com/office/drawing/2016/5/13/chartex" xmlns:cx8="http://schemas.microsoft.com/office/drawing/2016/5/14/chartex" xmlns:mc="http://schemas.openxmlformats.org/markup-compatibility/2006" xmlns:aink="http://schemas.microsoft.com/office/drawing/2016/ink" xmlns:am3d="http://schemas.microsoft.com/office/drawing/2017/model3d" xmlns:o="urn:schemas-microsoft-com:office:office" xmlns:r="http://schemas.openxmlformats.org/officeDocument/2006/relationships" xmlns:m="http://schemas.openxmlformats.org/officeDocument/2006/math" xmlns:v="urn:schemas-microsoft-com:vml" xmlns:wp14="http://schemas.microsoft.com/office/word/2010/wordprocessingDrawing" xmlns:wp="http://schemas.openxmlformats.org/drawingml/2006/wordprocessingDrawing" xmlns:w10="urn:schemas-microsoft-com:office:word" xmlns:w="http://schemas.openxmlformats.org/wordprocessingml/2006/main" xmlns:w14="http://schemas.microsoft.com/office/word/2010/wordml" xmlns:w15="http://schemas.microsoft.com/office/word/2012/wordml" xmlns:w16cid="http://schemas.microsoft.com/office/word/2016/wordml/cid" xmlns:w16se="http://schemas.microsoft.com/office/word/2015/wordml/symex" xmlns:wpg="http://schemas.microsoft.com/office/word/2010/wordprocessingGroup" xmlns:wpi="http://schemas.microsoft.com/office/word/2010/wordprocessingInk" xmlns:wne="http://schemas.microsoft.com/office/word/2006/wordml" xmlns:wps="http://schemas.microsoft.com/office/word/2010/wordprocessingShape" mc:Ignorable="w14 w15 w16se w16cid wp14">
+  <w:abstractNum w:abstractNumId="0" w15:restartNumberingAfterBreak="0">
     <w:nsid w:val="00000001"/>
     <w:multiLevelType w:val="hybridMultilevel"/>
     <w:tmpl w:val="00000001"/>
@@ -238,7 +148,7 @@
       <w:lvlJc w:val="left"/>
     </w:lvl>
   </w:abstractNum>
-  <w:abstractNum w:abstractNumId="1">
+  <w:abstractNum w:abstractNumId="1" w15:restartNumberingAfterBreak="0">
     <w:nsid w:val="09165058"/>
     <w:multiLevelType w:val="hybridMultilevel"/>
     <w:tmpl w:val="A47CBEE2"/>
@@ -361,7 +271,7 @@
 </file>
 
 <file path=word/styles.xml><?xml version="1.0" encoding="utf-8"?>
-<w:styles xmlns:mc="http://schemas.openxmlformats.org/markup-compatibility/2006" xmlns:r="http://schemas.openxmlformats.org/officeDocument/2006/relationships" xmlns:w="http://schemas.openxmlformats.org/wordprocessingml/2006/main" xmlns:w14="http://schemas.microsoft.com/office/word/2010/wordml" xmlns:w15="http://schemas.microsoft.com/office/word/2012/wordml" mc:Ignorable="w14 w15">
+<w:styles xmlns:mc="http://schemas.openxmlformats.org/markup-compatibility/2006" xmlns:r="http://schemas.openxmlformats.org/officeDocument/2006/relationships" xmlns:w="http://schemas.openxmlformats.org/wordprocessingml/2006/main" xmlns:w14="http://schemas.microsoft.com/office/word/2010/wordml" xmlns:w15="http://schemas.microsoft.com/office/word/2012/wordml" xmlns:w16cid="http://schemas.microsoft.com/office/word/2016/wordml/cid" xmlns:w16se="http://schemas.microsoft.com/office/word/2015/wordml/symex" mc:Ignorable="w14 w15 w16se w16cid">
   <w:docDefaults>
     <w:rPrDefault>
       <w:rPr>
@@ -373,7 +283,7 @@
     </w:rPrDefault>
     <w:pPrDefault/>
   </w:docDefaults>
-  <w:latentStyles w:defLockedState="0" w:defUIPriority="99" w:defSemiHidden="0" w:defUnhideWhenUsed="0" w:defQFormat="0" w:count="382">
+  <w:latentStyles w:defLockedState="0" w:defUIPriority="99" w:defSemiHidden="0" w:defUnhideWhenUsed="0" w:defQFormat="0" w:count="375">
     <w:lsdException w:name="Normal" w:uiPriority="0" w:qFormat="1"/>
     <w:lsdException w:name="heading 1" w:uiPriority="9" w:qFormat="1"/>
     <w:lsdException w:name="heading 2" w:semiHidden="1" w:uiPriority="9" w:unhideWhenUsed="1" w:qFormat="1"/>
@@ -530,15 +440,6 @@
     <w:lsdException w:name="Balloon Text" w:semiHidden="1" w:unhideWhenUsed="1"/>
     <w:lsdException w:name="Table Grid" w:uiPriority="39"/>
     <w:lsdException w:name="Table Theme" w:semiHidden="1" w:unhideWhenUsed="1"/>
-    <w:lsdException w:name="Note Level 1" w:semiHidden="1" w:unhideWhenUsed="1"/>
-    <w:lsdException w:name="Note Level 2" w:semiHidden="1" w:unhideWhenUsed="1"/>
-    <w:lsdException w:name="Note Level 3" w:semiHidden="1" w:unhideWhenUsed="1"/>
-    <w:lsdException w:name="Note Level 4" w:semiHidden="1" w:unhideWhenUsed="1"/>
-    <w:lsdException w:name="Note Level 5" w:semiHidden="1" w:unhideWhenUsed="1"/>
-    <w:lsdException w:name="Note Level 6" w:semiHidden="1" w:unhideWhenUsed="1"/>
-    <w:lsdException w:name="Note Level 7" w:semiHidden="1" w:unhideWhenUsed="1"/>
-    <w:lsdException w:name="Note Level 8" w:semiHidden="1" w:unhideWhenUsed="1"/>
-    <w:lsdException w:name="Note Level 9" w:semiHidden="1" w:unhideWhenUsed="1"/>
     <w:lsdException w:name="Placeholder Text" w:semiHidden="1"/>
     <w:lsdException w:name="No Spacing" w:uiPriority="1" w:qFormat="1"/>
     <w:lsdException w:name="Light Shading" w:uiPriority="60"/>
@@ -761,6 +662,29 @@
     <w:name w:val="Normal"/>
     <w:qFormat/>
   </w:style>
+  <w:style w:type="paragraph" w:styleId="Heading4">
+    <w:name w:val="heading 4"/>
+    <w:basedOn w:val="Normal"/>
+    <w:next w:val="Normal"/>
+    <w:link w:val="Heading4Char"/>
+    <w:uiPriority w:val="9"/>
+    <w:semiHidden/>
+    <w:unhideWhenUsed/>
+    <w:qFormat/>
+    <w:rsid w:val="004C3B6C"/>
+    <w:pPr>
+      <w:keepNext/>
+      <w:keepLines/>
+      <w:spacing w:before="40"/>
+      <w:outlineLvl w:val="3"/>
+    </w:pPr>
+    <w:rPr>
+      <w:rFonts w:asciiTheme="majorHAnsi" w:eastAsiaTheme="majorEastAsia" w:hAnsiTheme="majorHAnsi" w:cstheme="majorBidi"/>
+      <w:i/>
+      <w:iCs/>
+      <w:color w:val="2E74B5" w:themeColor="accent1" w:themeShade="BF"/>
+    </w:rPr>
+  </w:style>
   <w:style w:type="character" w:default="1" w:styleId="DefaultParagraphFont">
     <w:name w:val="Default Paragraph Font"/>
     <w:uiPriority w:val="1"/>
@@ -798,6 +722,47 @@
       <w:ind w:left="720"/>
       <w:contextualSpacing/>
     </w:pPr>
+  </w:style>
+  <w:style w:type="character" w:customStyle="1" w:styleId="Heading4Char">
+    <w:name w:val="Heading 4 Char"/>
+    <w:basedOn w:val="DefaultParagraphFont"/>
+    <w:link w:val="Heading4"/>
+    <w:uiPriority w:val="9"/>
+    <w:semiHidden/>
+    <w:rsid w:val="004C3B6C"/>
+    <w:rPr>
+      <w:rFonts w:asciiTheme="majorHAnsi" w:eastAsiaTheme="majorEastAsia" w:hAnsiTheme="majorHAnsi" w:cstheme="majorBidi"/>
+      <w:i/>
+      <w:iCs/>
+      <w:color w:val="2E74B5" w:themeColor="accent1" w:themeShade="BF"/>
+    </w:rPr>
+  </w:style>
+  <w:style w:type="paragraph" w:styleId="BalloonText">
+    <w:name w:val="Balloon Text"/>
+    <w:basedOn w:val="Normal"/>
+    <w:link w:val="BalloonTextChar"/>
+    <w:uiPriority w:val="99"/>
+    <w:semiHidden/>
+    <w:unhideWhenUsed/>
+    <w:rsid w:val="001C499F"/>
+    <w:rPr>
+      <w:rFonts w:ascii="Segoe UI" w:hAnsi="Segoe UI" w:cs="Segoe UI"/>
+      <w:sz w:val="18"/>
+      <w:szCs w:val="18"/>
+    </w:rPr>
+  </w:style>
+  <w:style w:type="character" w:customStyle="1" w:styleId="BalloonTextChar">
+    <w:name w:val="Balloon Text Char"/>
+    <w:basedOn w:val="DefaultParagraphFont"/>
+    <w:link w:val="BalloonText"/>
+    <w:uiPriority w:val="99"/>
+    <w:semiHidden/>
+    <w:rsid w:val="001C499F"/>
+    <w:rPr>
+      <w:rFonts w:ascii="Segoe UI" w:hAnsi="Segoe UI" w:cs="Segoe UI"/>
+      <w:sz w:val="18"/>
+      <w:szCs w:val="18"/>
+    </w:rPr>
   </w:style>
 </w:styles>
 </file>

</xml_diff>

<commit_message>
WooHoo!! Chapter 07.2 works!!
</commit_message>
<xml_diff>
--- a/Chapter07/Documentation/Chapter07-script.docx
+++ b/Chapter07/Documentation/Chapter07-script.docx
@@ -1,65 +1,36 @@
 
 <file path=word/document.xml><?xml version="1.0" encoding="utf-8"?>
-<w:document xmlns:wpc="http://schemas.microsoft.com/office/word/2010/wordprocessingCanvas" xmlns:cx="http://schemas.microsoft.com/office/drawing/2014/chartex" xmlns:cx1="http://schemas.microsoft.com/office/drawing/2015/9/8/chartex" xmlns:cx2="http://schemas.microsoft.com/office/drawing/2015/10/21/chartex" xmlns:cx3="http://schemas.microsoft.com/office/drawing/2016/5/9/chartex" xmlns:cx4="http://schemas.microsoft.com/office/drawing/2016/5/10/chartex" xmlns:cx5="http://schemas.microsoft.com/office/drawing/2016/5/11/chartex" xmlns:cx6="http://schemas.microsoft.com/office/drawing/2016/5/12/chartex" xmlns:cx7="http://schemas.microsoft.com/office/drawing/2016/5/13/chartex" xmlns:cx8="http://schemas.microsoft.com/office/drawing/2016/5/14/chartex" xmlns:mc="http://schemas.openxmlformats.org/markup-compatibility/2006" xmlns:aink="http://schemas.microsoft.com/office/drawing/2016/ink" xmlns:am3d="http://schemas.microsoft.com/office/drawing/2017/model3d" xmlns:o="urn:schemas-microsoft-com:office:office" xmlns:r="http://schemas.openxmlformats.org/officeDocument/2006/relationships" xmlns:m="http://schemas.openxmlformats.org/officeDocument/2006/math" xmlns:v="urn:schemas-microsoft-com:vml" xmlns:wp14="http://schemas.microsoft.com/office/word/2010/wordprocessingDrawing" xmlns:wp="http://schemas.openxmlformats.org/drawingml/2006/wordprocessingDrawing" xmlns:w10="urn:schemas-microsoft-com:office:word" xmlns:w="http://schemas.openxmlformats.org/wordprocessingml/2006/main" xmlns:w14="http://schemas.microsoft.com/office/word/2010/wordml" xmlns:w15="http://schemas.microsoft.com/office/word/2012/wordml" xmlns:w16cid="http://schemas.microsoft.com/office/word/2016/wordml/cid" xmlns:w16se="http://schemas.microsoft.com/office/word/2015/wordml/symex" xmlns:wpg="http://schemas.microsoft.com/office/word/2010/wordprocessingGroup" xmlns:wpi="http://schemas.microsoft.com/office/word/2010/wordprocessingInk" xmlns:wne="http://schemas.microsoft.com/office/word/2006/wordml" xmlns:wps="http://schemas.microsoft.com/office/word/2010/wordprocessingShape" mc:Ignorable="w14 w15 w16se w16cid wp14">
+<w:document xmlns:wpc="http://schemas.microsoft.com/office/word/2010/wordprocessingCanvas" xmlns:mo="http://schemas.microsoft.com/office/mac/office/2008/main" xmlns:mc="http://schemas.openxmlformats.org/markup-compatibility/2006" xmlns:mv="urn:schemas-microsoft-com:mac:vml" xmlns:o="urn:schemas-microsoft-com:office:office" xmlns:r="http://schemas.openxmlformats.org/officeDocument/2006/relationships" xmlns:m="http://schemas.openxmlformats.org/officeDocument/2006/math" xmlns:v="urn:schemas-microsoft-com:vml" xmlns:wp14="http://schemas.microsoft.com/office/word/2010/wordprocessingDrawing" xmlns:wp="http://schemas.openxmlformats.org/drawingml/2006/wordprocessingDrawing" xmlns:w10="urn:schemas-microsoft-com:office:word" xmlns:w="http://schemas.openxmlformats.org/wordprocessingml/2006/main" xmlns:w14="http://schemas.microsoft.com/office/word/2010/wordml" xmlns:w15="http://schemas.microsoft.com/office/word/2012/wordml" xmlns:wpg="http://schemas.microsoft.com/office/word/2010/wordprocessingGroup" xmlns:wpi="http://schemas.microsoft.com/office/word/2010/wordprocessingInk" xmlns:wne="http://schemas.microsoft.com/office/word/2006/wordml" xmlns:wps="http://schemas.microsoft.com/office/word/2010/wordprocessingShape" mc:Ignorable="w14 w15 wp14">
   <w:body>
     <w:p>
       <w:pPr>
         <w:rPr>
           <w:b/>
-          <w:bCs/>
-          <w:sz w:val="32"/>
-          <w:szCs w:val="32"/>
-        </w:rPr>
-      </w:pPr>
-      <w:bookmarkStart w:id="0" w:name="_Hlk509925570"/>
-      <w:r>
-        <w:rPr>
-          <w:b/>
-          <w:sz w:val="32"/>
-          <w:szCs w:val="32"/>
-        </w:rPr>
-        <w:t xml:space="preserve">Chapter 7: </w:t>
-      </w:r>
-      <w:r>
-        <w:rPr>
-          <w:b/>
-          <w:bCs/>
-          <w:sz w:val="32"/>
-          <w:szCs w:val="32"/>
-        </w:rPr>
-        <w:t xml:space="preserve">Authentication: sessions, users, </w:t>
-      </w:r>
-      <w:proofErr w:type="spellStart"/>
-      <w:r>
-        <w:rPr>
-          <w:b/>
-          <w:bCs/>
-          <w:sz w:val="32"/>
-          <w:szCs w:val="32"/>
-        </w:rPr>
-        <w:t>Cloudant</w:t>
-      </w:r>
-      <w:proofErr w:type="spellEnd"/>
-      <w:r>
-        <w:rPr>
-          <w:b/>
-          <w:bCs/>
-          <w:sz w:val="32"/>
-          <w:szCs w:val="32"/>
-        </w:rPr>
-        <w:t xml:space="preserve"> and HTTPS</w:t>
+        </w:rPr>
+      </w:pPr>
+      <w:r>
+        <w:rPr>
+          <w:b/>
+        </w:rPr>
+        <w:t>Title Page</w:t>
       </w:r>
     </w:p>
     <w:p>
-      <w:pPr>
-        <w:rPr>
-          <w:b/>
-        </w:rPr>
-      </w:pPr>
-      <w:bookmarkStart w:id="1" w:name="_GoBack"/>
-      <w:bookmarkEnd w:id="0"/>
-      <w:bookmarkEnd w:id="1"/>
+      <w:bookmarkStart w:id="0" w:name="_GoBack"/>
+      <w:r>
+        <w:t xml:space="preserve">Hi and welcome to the Zero to Cognitive Series. This tutorial is designed to introduce you to building cognitive applications using the IBM </w:t>
+      </w:r>
+      <w:proofErr w:type="spellStart"/>
+      <w:r>
+        <w:t>Bluemix</w:t>
+      </w:r>
+      <w:proofErr w:type="spellEnd"/>
+      <w:r>
+        <w:t xml:space="preserve"> Cloud. We will use the IBM Cognitive Solution Advisor as our foundation for this tutorial. This is Chapter </w:t>
+      </w:r>
     </w:p>
+    <w:bookmarkEnd w:id="0"/>
+    <w:p/>
     <w:p>
       <w:pPr>
         <w:rPr>
@@ -70,16 +41,135 @@
         <w:rPr>
           <w:b/>
         </w:rPr>
-        <w:t>Title Page</w:t>
+        <w:t>Page 2</w:t>
       </w:r>
     </w:p>
+    <w:p/>
     <w:p>
-      <w:r>
-        <w:t>Hi and welcome to the Zero to Cognitive Series. This tutorial is designed to introduce you to building cognitive applications using the IBM Bluemix Cloud. We will use the IBM Cognitive Solution Advisor as our foundation for this tutorial.</w:t>
+      <w:pPr>
+        <w:rPr>
+          <w:b/>
+        </w:rPr>
+      </w:pPr>
+      <w:r>
+        <w:rPr>
+          <w:b/>
+        </w:rPr>
+        <w:t>Page 3</w:t>
       </w:r>
     </w:p>
+    <w:p/>
+    <w:p>
+      <w:pPr>
+        <w:rPr>
+          <w:b/>
+        </w:rPr>
+      </w:pPr>
+      <w:r>
+        <w:rPr>
+          <w:b/>
+        </w:rPr>
+        <w:t>Page</w:t>
+      </w:r>
+      <w:r>
+        <w:rPr>
+          <w:b/>
+        </w:rPr>
+        <w:t xml:space="preserve"> 4</w:t>
+      </w:r>
+    </w:p>
+    <w:p/>
+    <w:p>
+      <w:r>
+        <w:rPr>
+          <w:b/>
+        </w:rPr>
+        <w:t xml:space="preserve">Page </w:t>
+      </w:r>
+      <w:r>
+        <w:rPr>
+          <w:b/>
+        </w:rPr>
+        <w:t>5</w:t>
+      </w:r>
+      <w:r>
+        <w:t xml:space="preserve"> </w:t>
+      </w:r>
+    </w:p>
+    <w:p/>
+    <w:p>
+      <w:pPr>
+        <w:rPr>
+          <w:b/>
+        </w:rPr>
+      </w:pPr>
+      <w:r>
+        <w:rPr>
+          <w:b/>
+        </w:rPr>
+        <w:t>Page 6</w:t>
+      </w:r>
+    </w:p>
+    <w:p/>
+    <w:p>
+      <w:pPr>
+        <w:rPr>
+          <w:b/>
+        </w:rPr>
+      </w:pPr>
+      <w:r>
+        <w:rPr>
+          <w:b/>
+        </w:rPr>
+        <w:t>Page 7</w:t>
+      </w:r>
+    </w:p>
+    <w:p/>
+    <w:p>
+      <w:pPr>
+        <w:rPr>
+          <w:b/>
+        </w:rPr>
+      </w:pPr>
+      <w:r>
+        <w:rPr>
+          <w:b/>
+        </w:rPr>
+        <w:t>Page 8</w:t>
+      </w:r>
+    </w:p>
+    <w:p/>
+    <w:p>
+      <w:pPr>
+        <w:rPr>
+          <w:b/>
+        </w:rPr>
+      </w:pPr>
+      <w:r>
+        <w:rPr>
+          <w:b/>
+        </w:rPr>
+        <w:t>Page 9</w:t>
+      </w:r>
+    </w:p>
+    <w:p/>
+    <w:p>
+      <w:pPr>
+        <w:rPr>
+          <w:b/>
+        </w:rPr>
+      </w:pPr>
+      <w:r>
+        <w:rPr>
+          <w:b/>
+        </w:rPr>
+        <w:t>Page 10</w:t>
+      </w:r>
+    </w:p>
+    <w:p/>
+    <w:p/>
     <w:sectPr>
-      <w:pgSz w:w="11906" w:h="16838" w:code="9"/>
+      <w:pgSz w:w="12240" w:h="15840"/>
       <w:pgMar w:top="1440" w:right="1440" w:bottom="1440" w:left="1440" w:header="720" w:footer="720" w:gutter="0"/>
       <w:cols w:space="720"/>
       <w:docGrid w:linePitch="360"/>
@@ -89,8 +179,8 @@
 </file>
 
 <file path=word/numbering.xml><?xml version="1.0" encoding="utf-8"?>
-<w:numbering xmlns:wpc="http://schemas.microsoft.com/office/word/2010/wordprocessingCanvas" xmlns:cx="http://schemas.microsoft.com/office/drawing/2014/chartex" xmlns:cx1="http://schemas.microsoft.com/office/drawing/2015/9/8/chartex" xmlns:cx2="http://schemas.microsoft.com/office/drawing/2015/10/21/chartex" xmlns:cx3="http://schemas.microsoft.com/office/drawing/2016/5/9/chartex" xmlns:cx4="http://schemas.microsoft.com/office/drawing/2016/5/10/chartex" xmlns:cx5="http://schemas.microsoft.com/office/drawing/2016/5/11/chartex" xmlns:cx6="http://schemas.microsoft.com/office/drawing/2016/5/12/chartex" xmlns:cx7="http://schemas.microsoft.com/office/drawing/2016/5/13/chartex" xmlns:cx8="http://schemas.microsoft.com/office/drawing/2016/5/14/chartex" xmlns:mc="http://schemas.openxmlformats.org/markup-compatibility/2006" xmlns:aink="http://schemas.microsoft.com/office/drawing/2016/ink" xmlns:am3d="http://schemas.microsoft.com/office/drawing/2017/model3d" xmlns:o="urn:schemas-microsoft-com:office:office" xmlns:r="http://schemas.openxmlformats.org/officeDocument/2006/relationships" xmlns:m="http://schemas.openxmlformats.org/officeDocument/2006/math" xmlns:v="urn:schemas-microsoft-com:vml" xmlns:wp14="http://schemas.microsoft.com/office/word/2010/wordprocessingDrawing" xmlns:wp="http://schemas.openxmlformats.org/drawingml/2006/wordprocessingDrawing" xmlns:w10="urn:schemas-microsoft-com:office:word" xmlns:w="http://schemas.openxmlformats.org/wordprocessingml/2006/main" xmlns:w14="http://schemas.microsoft.com/office/word/2010/wordml" xmlns:w15="http://schemas.microsoft.com/office/word/2012/wordml" xmlns:w16cid="http://schemas.microsoft.com/office/word/2016/wordml/cid" xmlns:w16se="http://schemas.microsoft.com/office/word/2015/wordml/symex" xmlns:wpg="http://schemas.microsoft.com/office/word/2010/wordprocessingGroup" xmlns:wpi="http://schemas.microsoft.com/office/word/2010/wordprocessingInk" xmlns:wne="http://schemas.microsoft.com/office/word/2006/wordml" xmlns:wps="http://schemas.microsoft.com/office/word/2010/wordprocessingShape" mc:Ignorable="w14 w15 w16se w16cid wp14">
-  <w:abstractNum w:abstractNumId="0" w15:restartNumberingAfterBreak="0">
+<w:numbering xmlns:wpc="http://schemas.microsoft.com/office/word/2010/wordprocessingCanvas" xmlns:mo="http://schemas.microsoft.com/office/mac/office/2008/main" xmlns:mc="http://schemas.openxmlformats.org/markup-compatibility/2006" xmlns:mv="urn:schemas-microsoft-com:mac:vml" xmlns:o="urn:schemas-microsoft-com:office:office" xmlns:r="http://schemas.openxmlformats.org/officeDocument/2006/relationships" xmlns:m="http://schemas.openxmlformats.org/officeDocument/2006/math" xmlns:v="urn:schemas-microsoft-com:vml" xmlns:wp14="http://schemas.microsoft.com/office/word/2010/wordprocessingDrawing" xmlns:wp="http://schemas.openxmlformats.org/drawingml/2006/wordprocessingDrawing" xmlns:w10="urn:schemas-microsoft-com:office:word" xmlns:w="http://schemas.openxmlformats.org/wordprocessingml/2006/main" xmlns:w14="http://schemas.microsoft.com/office/word/2010/wordml" xmlns:w15="http://schemas.microsoft.com/office/word/2012/wordml" xmlns:wpg="http://schemas.microsoft.com/office/word/2010/wordprocessingGroup" xmlns:wpi="http://schemas.microsoft.com/office/word/2010/wordprocessingInk" xmlns:wne="http://schemas.microsoft.com/office/word/2006/wordml" xmlns:wps="http://schemas.microsoft.com/office/word/2010/wordprocessingShape" mc:Ignorable="w14 w15 wp14">
+  <w:abstractNum w:abstractNumId="0">
     <w:nsid w:val="00000001"/>
     <w:multiLevelType w:val="hybridMultilevel"/>
     <w:tmpl w:val="00000001"/>
@@ -148,7 +238,7 @@
       <w:lvlJc w:val="left"/>
     </w:lvl>
   </w:abstractNum>
-  <w:abstractNum w:abstractNumId="1" w15:restartNumberingAfterBreak="0">
+  <w:abstractNum w:abstractNumId="1">
     <w:nsid w:val="09165058"/>
     <w:multiLevelType w:val="hybridMultilevel"/>
     <w:tmpl w:val="A47CBEE2"/>
@@ -271,7 +361,7 @@
 </file>
 
 <file path=word/styles.xml><?xml version="1.0" encoding="utf-8"?>
-<w:styles xmlns:mc="http://schemas.openxmlformats.org/markup-compatibility/2006" xmlns:r="http://schemas.openxmlformats.org/officeDocument/2006/relationships" xmlns:w="http://schemas.openxmlformats.org/wordprocessingml/2006/main" xmlns:w14="http://schemas.microsoft.com/office/word/2010/wordml" xmlns:w15="http://schemas.microsoft.com/office/word/2012/wordml" xmlns:w16cid="http://schemas.microsoft.com/office/word/2016/wordml/cid" xmlns:w16se="http://schemas.microsoft.com/office/word/2015/wordml/symex" mc:Ignorable="w14 w15 w16se w16cid">
+<w:styles xmlns:mc="http://schemas.openxmlformats.org/markup-compatibility/2006" xmlns:r="http://schemas.openxmlformats.org/officeDocument/2006/relationships" xmlns:w="http://schemas.openxmlformats.org/wordprocessingml/2006/main" xmlns:w14="http://schemas.microsoft.com/office/word/2010/wordml" xmlns:w15="http://schemas.microsoft.com/office/word/2012/wordml" mc:Ignorable="w14 w15">
   <w:docDefaults>
     <w:rPrDefault>
       <w:rPr>
@@ -283,7 +373,7 @@
     </w:rPrDefault>
     <w:pPrDefault/>
   </w:docDefaults>
-  <w:latentStyles w:defLockedState="0" w:defUIPriority="99" w:defSemiHidden="0" w:defUnhideWhenUsed="0" w:defQFormat="0" w:count="375">
+  <w:latentStyles w:defLockedState="0" w:defUIPriority="99" w:defSemiHidden="0" w:defUnhideWhenUsed="0" w:defQFormat="0" w:count="382">
     <w:lsdException w:name="Normal" w:uiPriority="0" w:qFormat="1"/>
     <w:lsdException w:name="heading 1" w:uiPriority="9" w:qFormat="1"/>
     <w:lsdException w:name="heading 2" w:semiHidden="1" w:uiPriority="9" w:unhideWhenUsed="1" w:qFormat="1"/>
@@ -440,6 +530,15 @@
     <w:lsdException w:name="Balloon Text" w:semiHidden="1" w:unhideWhenUsed="1"/>
     <w:lsdException w:name="Table Grid" w:uiPriority="39"/>
     <w:lsdException w:name="Table Theme" w:semiHidden="1" w:unhideWhenUsed="1"/>
+    <w:lsdException w:name="Note Level 1" w:semiHidden="1" w:unhideWhenUsed="1"/>
+    <w:lsdException w:name="Note Level 2" w:semiHidden="1" w:unhideWhenUsed="1"/>
+    <w:lsdException w:name="Note Level 3" w:semiHidden="1" w:unhideWhenUsed="1"/>
+    <w:lsdException w:name="Note Level 4" w:semiHidden="1" w:unhideWhenUsed="1"/>
+    <w:lsdException w:name="Note Level 5" w:semiHidden="1" w:unhideWhenUsed="1"/>
+    <w:lsdException w:name="Note Level 6" w:semiHidden="1" w:unhideWhenUsed="1"/>
+    <w:lsdException w:name="Note Level 7" w:semiHidden="1" w:unhideWhenUsed="1"/>
+    <w:lsdException w:name="Note Level 8" w:semiHidden="1" w:unhideWhenUsed="1"/>
+    <w:lsdException w:name="Note Level 9" w:semiHidden="1" w:unhideWhenUsed="1"/>
     <w:lsdException w:name="Placeholder Text" w:semiHidden="1"/>
     <w:lsdException w:name="No Spacing" w:uiPriority="1" w:qFormat="1"/>
     <w:lsdException w:name="Light Shading" w:uiPriority="60"/>
@@ -662,29 +761,6 @@
     <w:name w:val="Normal"/>
     <w:qFormat/>
   </w:style>
-  <w:style w:type="paragraph" w:styleId="Heading4">
-    <w:name w:val="heading 4"/>
-    <w:basedOn w:val="Normal"/>
-    <w:next w:val="Normal"/>
-    <w:link w:val="Heading4Char"/>
-    <w:uiPriority w:val="9"/>
-    <w:semiHidden/>
-    <w:unhideWhenUsed/>
-    <w:qFormat/>
-    <w:rsid w:val="004C3B6C"/>
-    <w:pPr>
-      <w:keepNext/>
-      <w:keepLines/>
-      <w:spacing w:before="40"/>
-      <w:outlineLvl w:val="3"/>
-    </w:pPr>
-    <w:rPr>
-      <w:rFonts w:asciiTheme="majorHAnsi" w:eastAsiaTheme="majorEastAsia" w:hAnsiTheme="majorHAnsi" w:cstheme="majorBidi"/>
-      <w:i/>
-      <w:iCs/>
-      <w:color w:val="2E74B5" w:themeColor="accent1" w:themeShade="BF"/>
-    </w:rPr>
-  </w:style>
   <w:style w:type="character" w:default="1" w:styleId="DefaultParagraphFont">
     <w:name w:val="Default Paragraph Font"/>
     <w:uiPriority w:val="1"/>
@@ -722,47 +798,6 @@
       <w:ind w:left="720"/>
       <w:contextualSpacing/>
     </w:pPr>
-  </w:style>
-  <w:style w:type="character" w:customStyle="1" w:styleId="Heading4Char">
-    <w:name w:val="Heading 4 Char"/>
-    <w:basedOn w:val="DefaultParagraphFont"/>
-    <w:link w:val="Heading4"/>
-    <w:uiPriority w:val="9"/>
-    <w:semiHidden/>
-    <w:rsid w:val="004C3B6C"/>
-    <w:rPr>
-      <w:rFonts w:asciiTheme="majorHAnsi" w:eastAsiaTheme="majorEastAsia" w:hAnsiTheme="majorHAnsi" w:cstheme="majorBidi"/>
-      <w:i/>
-      <w:iCs/>
-      <w:color w:val="2E74B5" w:themeColor="accent1" w:themeShade="BF"/>
-    </w:rPr>
-  </w:style>
-  <w:style w:type="paragraph" w:styleId="BalloonText">
-    <w:name w:val="Balloon Text"/>
-    <w:basedOn w:val="Normal"/>
-    <w:link w:val="BalloonTextChar"/>
-    <w:uiPriority w:val="99"/>
-    <w:semiHidden/>
-    <w:unhideWhenUsed/>
-    <w:rsid w:val="001C499F"/>
-    <w:rPr>
-      <w:rFonts w:ascii="Segoe UI" w:hAnsi="Segoe UI" w:cs="Segoe UI"/>
-      <w:sz w:val="18"/>
-      <w:szCs w:val="18"/>
-    </w:rPr>
-  </w:style>
-  <w:style w:type="character" w:customStyle="1" w:styleId="BalloonTextChar">
-    <w:name w:val="Balloon Text Char"/>
-    <w:basedOn w:val="DefaultParagraphFont"/>
-    <w:link w:val="BalloonText"/>
-    <w:uiPriority w:val="99"/>
-    <w:semiHidden/>
-    <w:rsid w:val="001C499F"/>
-    <w:rPr>
-      <w:rFonts w:ascii="Segoe UI" w:hAnsi="Segoe UI" w:cs="Segoe UI"/>
-      <w:sz w:val="18"/>
-      <w:szCs w:val="18"/>
-    </w:rPr>
   </w:style>
 </w:styles>
 </file>

</xml_diff>